<commit_message>
change into aws and stripe
</commit_message>
<xml_diff>
--- a/AWS.docx
+++ b/AWS.docx
@@ -221,17 +221,8 @@
           <w:sz w:val="24"/>
           <w:szCs w:val="24"/>
         </w:rPr>
-        <w:t xml:space="preserve">Then click on continue to security </w:t>
-      </w:r>
-      <w:proofErr w:type="gramStart"/>
-      <w:r>
-        <w:rPr>
-          <w:sz w:val="24"/>
-          <w:szCs w:val="24"/>
-        </w:rPr>
-        <w:t>credentials .</w:t>
-      </w:r>
-      <w:proofErr w:type="gramEnd"/>
+        <w:t>Then click on continue to security credentials .</w:t>
+      </w:r>
     </w:p>
     <w:p>
       <w:pPr>
@@ -2605,7 +2596,6 @@
         </w:rPr>
         <w:t>    </w:t>
       </w:r>
-      <w:proofErr w:type="gramStart"/>
       <w:r>
         <w:rPr>
           <w:rFonts w:ascii="Consolas" w:eastAsia="Times New Roman" w:hAnsi="Consolas" w:cs="Times New Roman"/>
@@ -2633,7 +2623,6 @@
         </w:rPr>
         <w:t>send</w:t>
       </w:r>
-      <w:proofErr w:type="gramEnd"/>
       <w:r>
         <w:rPr>
           <w:rFonts w:ascii="Consolas" w:eastAsia="Times New Roman" w:hAnsi="Consolas" w:cs="Times New Roman"/>
@@ -2878,6 +2867,9 @@
     <w:p>
       <w:pPr>
         <w:ind w:left="771"/>
+        <w:rPr>
+          <w:rStyle w:val="Hyperlink"/>
+        </w:rPr>
       </w:pPr>
       <w:r>
         <w:rPr>
@@ -2916,6 +2908,230 @@
           <w:t>https://www.youtube.com/watch?v=tasoWTGM1hA&amp;ab_channel=SelfTuts</w:t>
         </w:r>
       </w:hyperlink>
+    </w:p>
+    <w:p>
+      <w:pPr>
+        <w:ind w:left="771"/>
+      </w:pPr>
+      <w:r>
+        <w:rPr>
+          <w:sz w:val="24"/>
+          <w:szCs w:val="24"/>
+        </w:rPr>
+        <w:t>Connect ec2 with local and deploy code:</w:t>
+      </w:r>
+      <w:r>
+        <w:rPr>
+          <w:sz w:val="24"/>
+          <w:szCs w:val="24"/>
+        </w:rPr>
+        <w:br/>
+      </w:r>
+      <w:r>
+        <w:t>https://www.youtube.com/watch?v=IX82eeuCPIg&amp;t=388s&amp;ab_channel=TuanNguyenVan</w:t>
+      </w:r>
+      <w:r>
+        <w:br/>
+      </w:r>
+      <w:r>
+        <w:br/>
+      </w:r>
+      <w:r>
+        <w:t>click on connect and get public DNS and username</w:t>
+      </w:r>
+      <w:r>
+        <w:br/>
+        <w:t xml:space="preserve">1-chamod 400 </w:t>
+      </w:r>
+      <w:proofErr w:type="spellStart"/>
+      <w:r>
+        <w:t>proj.pem</w:t>
+      </w:r>
+      <w:proofErr w:type="spellEnd"/>
+      <w:r>
+        <w:t xml:space="preserve">   //</w:t>
+      </w:r>
+      <w:r>
+        <w:br/>
+        <w:t xml:space="preserve">2-ssh -I </w:t>
+      </w:r>
+      <w:proofErr w:type="spellStart"/>
+      <w:r>
+        <w:t>proj.pem</w:t>
+      </w:r>
+      <w:proofErr w:type="spellEnd"/>
+      <w:r>
+        <w:t xml:space="preserve">  </w:t>
+      </w:r>
+      <w:proofErr w:type="spellStart"/>
+      <w:r>
+        <w:t>username@dns</w:t>
+      </w:r>
+      <w:proofErr w:type="spellEnd"/>
+      <w:r>
+        <w:br/>
+        <w:t xml:space="preserve">    </w:t>
+      </w:r>
+      <w:proofErr w:type="spellStart"/>
+      <w:r>
+        <w:t>ie</w:t>
+      </w:r>
+      <w:proofErr w:type="spellEnd"/>
+      <w:r>
+        <w:t xml:space="preserve">.  </w:t>
+      </w:r>
+      <w:proofErr w:type="spellStart"/>
+      <w:r>
+        <w:t>ssh</w:t>
+      </w:r>
+      <w:proofErr w:type="spellEnd"/>
+      <w:r>
+        <w:t xml:space="preserve"> -I </w:t>
+      </w:r>
+      <w:proofErr w:type="spellStart"/>
+      <w:r>
+        <w:t>proj.pem</w:t>
+      </w:r>
+      <w:proofErr w:type="spellEnd"/>
+      <w:r>
+        <w:t xml:space="preserve">  </w:t>
+      </w:r>
+      <w:hyperlink r:id="rId15" w:history="1">
+        <w:r>
+          <w:rPr>
+            <w:rStyle w:val="Hyperlink"/>
+          </w:rPr>
+          <w:t>ubuntu</w:t>
+        </w:r>
+        <w:r>
+          <w:rPr>
+            <w:rStyle w:val="Hyperlink"/>
+          </w:rPr>
+          <w:t>@</w:t>
+        </w:r>
+        <w:r>
+          <w:rPr>
+            <w:rStyle w:val="Hyperlink"/>
+          </w:rPr>
+          <w:t>pron.amazom.com</w:t>
+        </w:r>
+      </w:hyperlink>
+      <w:r>
+        <w:br/>
+        <w:t xml:space="preserve">  by command you will enter into server</w:t>
+      </w:r>
+      <w:r>
+        <w:br/>
+        <w:t xml:space="preserve">3-now  create directory // </w:t>
+      </w:r>
+      <w:proofErr w:type="spellStart"/>
+      <w:r>
+        <w:t>mkdir</w:t>
+      </w:r>
+      <w:proofErr w:type="spellEnd"/>
+      <w:r>
+        <w:t xml:space="preserve"> </w:t>
+      </w:r>
+      <w:proofErr w:type="spellStart"/>
+      <w:r>
+        <w:t>dir_name</w:t>
+      </w:r>
+      <w:proofErr w:type="spellEnd"/>
+      <w:r>
+        <w:t xml:space="preserve"> </w:t>
+      </w:r>
+      <w:r>
+        <w:br/>
+        <w:t xml:space="preserve">  and clone their code from </w:t>
+      </w:r>
+      <w:proofErr w:type="spellStart"/>
+      <w:r>
+        <w:t>github</w:t>
+      </w:r>
+      <w:proofErr w:type="spellEnd"/>
+      <w:r>
+        <w:t xml:space="preserve"> into </w:t>
+      </w:r>
+      <w:proofErr w:type="spellStart"/>
+      <w:r>
+        <w:t>into</w:t>
+      </w:r>
+      <w:proofErr w:type="spellEnd"/>
+      <w:r>
+        <w:t xml:space="preserve"> this directory. </w:t>
+      </w:r>
+      <w:r>
+        <w:br/>
+      </w:r>
+      <w:r>
+        <w:t xml:space="preserve">4-run this command for update your server // </w:t>
+      </w:r>
+      <w:proofErr w:type="spellStart"/>
+      <w:r>
+        <w:t>sudo</w:t>
+      </w:r>
+      <w:proofErr w:type="spellEnd"/>
+      <w:r>
+        <w:t xml:space="preserve"> apt-get update</w:t>
+      </w:r>
+      <w:r>
+        <w:br/>
+        <w:t xml:space="preserve">5-sudo apt-get install </w:t>
+      </w:r>
+      <w:proofErr w:type="spellStart"/>
+      <w:r>
+        <w:t>npm</w:t>
+      </w:r>
+      <w:proofErr w:type="spellEnd"/>
+      <w:r>
+        <w:t xml:space="preserve"> //</w:t>
+      </w:r>
+      <w:r>
+        <w:t xml:space="preserve"> it will install </w:t>
+      </w:r>
+      <w:proofErr w:type="spellStart"/>
+      <w:r>
+        <w:t>npm</w:t>
+      </w:r>
+      <w:proofErr w:type="spellEnd"/>
+      <w:r>
+        <w:br/>
+        <w:t xml:space="preserve">6- </w:t>
+      </w:r>
+      <w:proofErr w:type="spellStart"/>
+      <w:r>
+        <w:t>npm</w:t>
+      </w:r>
+      <w:proofErr w:type="spellEnd"/>
+      <w:r>
+        <w:t xml:space="preserve"> install // it will install all dependencies</w:t>
+      </w:r>
+      <w:r>
+        <w:br/>
+      </w:r>
+      <w:r>
+        <w:lastRenderedPageBreak/>
+        <w:t xml:space="preserve">7- </w:t>
+      </w:r>
+      <w:proofErr w:type="spellStart"/>
+      <w:r>
+        <w:t>sudo</w:t>
+      </w:r>
+      <w:proofErr w:type="spellEnd"/>
+      <w:r>
+        <w:t xml:space="preserve"> apt-get install </w:t>
+      </w:r>
+      <w:proofErr w:type="spellStart"/>
+      <w:r>
+        <w:t>node</w:t>
+      </w:r>
+      <w:r>
+        <w:t>js</w:t>
+      </w:r>
+      <w:proofErr w:type="spellEnd"/>
+      <w:r>
+        <w:t>-legacy</w:t>
+      </w:r>
       <w:r>
         <w:br/>
       </w:r>
@@ -3196,7 +3412,7 @@
     <w:lsdException w:name="Table Web 2" w:semiHidden="1" w:unhideWhenUsed="1"/>
     <w:lsdException w:name="Table Web 3" w:semiHidden="1" w:unhideWhenUsed="1"/>
     <w:lsdException w:name="Balloon Text" w:semiHidden="1" w:unhideWhenUsed="1"/>
-    <w:lsdException w:name="Table Grid" w:semiHidden="1" w:uiPriority="59" w:unhideWhenUsed="1"/>
+    <w:lsdException w:name="Table Grid" w:uiPriority="59"/>
     <w:lsdException w:name="Table Theme" w:semiHidden="1" w:unhideWhenUsed="1"/>
     <w:lsdException w:name="Placeholder Text" w:semiHidden="1"/>
     <w:lsdException w:name="No Spacing" w:uiPriority="1" w:qFormat="1"/>
@@ -3482,6 +3698,18 @@
     <w:rPr>
       <w:color w:val="605E5C"/>
       <w:shd w:val="clear" w:color="auto" w:fill="E1DFDD"/>
+    </w:rPr>
+  </w:style>
+  <w:style w:type="character" w:styleId="FollowedHyperlink">
+    <w:name w:val="FollowedHyperlink"/>
+    <w:basedOn w:val="DefaultParagraphFont"/>
+    <w:uiPriority w:val="99"/>
+    <w:semiHidden/>
+    <w:unhideWhenUsed/>
+    <w:rsid w:val="00645ED3"/>
+    <w:rPr>
+      <w:color w:val="800080" w:themeColor="followedHyperlink"/>
+      <w:u w:val="single"/>
     </w:rPr>
   </w:style>
 </w:styles>

</xml_diff>